<commit_message>
Added to work documentation doc after attempting bug fixing
</commit_message>
<xml_diff>
--- a/Documents/Work Summary Document.docx
+++ b/Documents/Work Summary Document.docx
@@ -1,6 +1,6 @@
 
 <file path=word/document.xml><?xml version="1.0" encoding="utf-8"?>
-<w:document xmlns:wpc="http://schemas.microsoft.com/office/word/2010/wordprocessingCanvas" xmlns:mc="http://schemas.openxmlformats.org/markup-compatibility/2006" xmlns:o="urn:schemas-microsoft-com:office:office" xmlns:r="http://schemas.openxmlformats.org/officeDocument/2006/relationships" xmlns:m="http://schemas.openxmlformats.org/officeDocument/2006/math" xmlns:v="urn:schemas-microsoft-com:vml" xmlns:wp14="http://schemas.microsoft.com/office/word/2010/wordprocessingDrawing" xmlns:wp="http://schemas.openxmlformats.org/drawingml/2006/wordprocessingDrawing" xmlns:w10="urn:schemas-microsoft-com:office:word" xmlns:w="http://schemas.openxmlformats.org/wordprocessingml/2006/main" xmlns:w14="http://schemas.microsoft.com/office/word/2010/wordml" xmlns:w15="http://schemas.microsoft.com/office/word/2012/wordml" xmlns:wpg="http://schemas.microsoft.com/office/word/2010/wordprocessingGroup" xmlns:wpi="http://schemas.microsoft.com/office/word/2010/wordprocessingInk" xmlns:wne="http://schemas.microsoft.com/office/word/2006/wordml" xmlns:wps="http://schemas.microsoft.com/office/word/2010/wordprocessingShape" mc:Ignorable="w14 w15 wp14">
+<w:document xmlns:wpc="http://schemas.microsoft.com/office/word/2010/wordprocessingCanvas" xmlns:cx="http://schemas.microsoft.com/office/drawing/2014/chartex" xmlns:cx1="http://schemas.microsoft.com/office/drawing/2015/9/8/chartex" xmlns:cx2="http://schemas.microsoft.com/office/drawing/2015/10/21/chartex" xmlns:cx3="http://schemas.microsoft.com/office/drawing/2016/5/9/chartex" xmlns:cx4="http://schemas.microsoft.com/office/drawing/2016/5/10/chartex" xmlns:cx5="http://schemas.microsoft.com/office/drawing/2016/5/11/chartex" xmlns:cx6="http://schemas.microsoft.com/office/drawing/2016/5/12/chartex" xmlns:cx7="http://schemas.microsoft.com/office/drawing/2016/5/13/chartex" xmlns:cx8="http://schemas.microsoft.com/office/drawing/2016/5/14/chartex" xmlns:mc="http://schemas.openxmlformats.org/markup-compatibility/2006" xmlns:aink="http://schemas.microsoft.com/office/drawing/2016/ink" xmlns:am3d="http://schemas.microsoft.com/office/drawing/2017/model3d" xmlns:o="urn:schemas-microsoft-com:office:office" xmlns:oel="http://schemas.microsoft.com/office/2019/extlst" xmlns:r="http://schemas.openxmlformats.org/officeDocument/2006/relationships" xmlns:m="http://schemas.openxmlformats.org/officeDocument/2006/math" xmlns:v="urn:schemas-microsoft-com:vml" xmlns:wp14="http://schemas.microsoft.com/office/word/2010/wordprocessingDrawing" xmlns:wp="http://schemas.openxmlformats.org/drawingml/2006/wordprocessingDrawing" xmlns:w10="urn:schemas-microsoft-com:office:word" xmlns:w="http://schemas.openxmlformats.org/wordprocessingml/2006/main" xmlns:w14="http://schemas.microsoft.com/office/word/2010/wordml" xmlns:w15="http://schemas.microsoft.com/office/word/2012/wordml" xmlns:w16cex="http://schemas.microsoft.com/office/word/2018/wordml/cex" xmlns:w16cid="http://schemas.microsoft.com/office/word/2016/wordml/cid" xmlns:w16="http://schemas.microsoft.com/office/word/2018/wordml" xmlns:w16du="http://schemas.microsoft.com/office/word/2023/wordml/word16du" xmlns:w16sdtdh="http://schemas.microsoft.com/office/word/2020/wordml/sdtdatahash" xmlns:w16sdtfl="http://schemas.microsoft.com/office/word/2024/wordml/sdtformatlock" xmlns:w16se="http://schemas.microsoft.com/office/word/2015/wordml/symex" xmlns:wpg="http://schemas.microsoft.com/office/word/2010/wordprocessingGroup" xmlns:wpi="http://schemas.microsoft.com/office/word/2010/wordprocessingInk" xmlns:wne="http://schemas.microsoft.com/office/word/2006/wordml" xmlns:wps="http://schemas.microsoft.com/office/word/2010/wordprocessingShape" mc:Ignorable="w14 w15 w16se w16cid w16 w16cex w16sdtdh w16sdtfl w16du wp14">
   <w:body>
     <w:p>
       <w:pPr>
@@ -198,7 +198,6 @@
         </w:rPr>
         <w:t xml:space="preserve">Project Name: </w:t>
       </w:r>
-      <w:proofErr w:type="spellStart"/>
       <w:r>
         <w:rPr>
           <w:rFonts w:ascii="Roboto" w:eastAsia="Roboto" w:hAnsi="Roboto" w:cs="Roboto"/>
@@ -210,7 +209,6 @@
         </w:rPr>
         <w:t>PillPilot</w:t>
       </w:r>
-      <w:proofErr w:type="spellEnd"/>
     </w:p>
     <w:p>
       <w:pPr>
@@ -321,7 +319,6 @@
         </w:rPr>
         <w:t xml:space="preserve">Team </w:t>
       </w:r>
-      <w:proofErr w:type="spellStart"/>
       <w:r>
         <w:rPr>
           <w:rFonts w:ascii="Roboto" w:eastAsia="Roboto" w:hAnsi="Roboto" w:cs="Roboto"/>
@@ -332,20 +329,7 @@
           <w:szCs w:val="24"/>
           <w:lang w:val="en-US"/>
         </w:rPr>
-        <w:t>Github</w:t>
-      </w:r>
-      <w:proofErr w:type="spellEnd"/>
-      <w:r>
-        <w:rPr>
-          <w:rFonts w:ascii="Roboto" w:eastAsia="Roboto" w:hAnsi="Roboto" w:cs="Roboto"/>
-          <w:b/>
-          <w:bCs/>
-          <w:color w:val="1D2125"/>
-          <w:sz w:val="24"/>
-          <w:szCs w:val="24"/>
-          <w:lang w:val="en-US"/>
-        </w:rPr>
-        <w:t xml:space="preserve"> repo URL: </w:t>
+        <w:t xml:space="preserve">Github repo URL: </w:t>
       </w:r>
       <w:hyperlink r:id="rId6" w:history="1">
         <w:r>
@@ -599,19 +583,9 @@
             </w:tcMar>
           </w:tcPr>
           <w:p>
-            <w:proofErr w:type="spellStart"/>
-            <w:r>
-              <w:t>Dayne</w:t>
-            </w:r>
-            <w:proofErr w:type="spellEnd"/>
-            <w:r>
-              <w:t xml:space="preserve"> </w:t>
-            </w:r>
-            <w:proofErr w:type="spellStart"/>
-            <w:r>
-              <w:t>Tescum</w:t>
-            </w:r>
-            <w:proofErr w:type="spellEnd"/>
+            <w:r>
+              <w:t>Dayne Tescum</w:t>
+            </w:r>
           </w:p>
         </w:tc>
       </w:tr>
@@ -793,6 +767,14 @@
                 <w:lang w:val="en-US"/>
               </w:rPr>
             </w:pPr>
+            <w:r>
+              <w:rPr>
+                <w:rFonts w:ascii="Roboto" w:eastAsia="Roboto" w:hAnsi="Roboto" w:cs="Roboto"/>
+                <w:color w:val="1D2125"/>
+                <w:lang w:val="en-US"/>
+              </w:rPr>
+              <w:t>My user liked how easy the site was to navigate. Everything was on screen, and easily identifiable through our use of color, basic and understandable words and images, and a simplistic style. This is great because our target audience is those usually inept with computer devices, who are easy to get overwhelmed.</w:t>
+            </w:r>
           </w:p>
           <w:p>
             <w:pPr>
@@ -1064,6 +1046,14 @@
                 <w:lang w:val="en-US"/>
               </w:rPr>
             </w:pPr>
+            <w:r>
+              <w:rPr>
+                <w:rFonts w:ascii="Roboto" w:eastAsia="Roboto" w:hAnsi="Roboto" w:cs="Roboto"/>
+                <w:color w:val="1D2125"/>
+                <w:lang w:val="en-US"/>
+              </w:rPr>
+              <w:t>Found the transport tab a little confusion and disconnected from the rest of the site’s structure. Also, considered that the social media icons are very small and could be reworked to be larger for more visibility.</w:t>
+            </w:r>
           </w:p>
           <w:p>
             <w:pPr>
@@ -1320,6 +1310,14 @@
                 <w:lang w:val="en-US"/>
               </w:rPr>
             </w:pPr>
+            <w:r>
+              <w:rPr>
+                <w:rFonts w:ascii="Roboto" w:eastAsia="Roboto" w:hAnsi="Roboto" w:cs="Roboto"/>
+                <w:color w:val="1D2125"/>
+                <w:lang w:val="en-US"/>
+              </w:rPr>
+              <w:t>Made Transport more consistent and tied it in to the Appointments page, making sure to keep it simple for target audience.</w:t>
+            </w:r>
           </w:p>
           <w:p>
             <w:pPr>
@@ -1340,7 +1338,6 @@
                 <w:color w:val="1D2125"/>
                 <w:lang w:val="en-US"/>
               </w:rPr>
-              <w:lastRenderedPageBreak/>
               <w:t>Connor</w:t>
             </w:r>
           </w:p>
@@ -1532,8 +1529,6 @@
             <w:pPr>
               <w:rPr>
                 <w:rFonts w:ascii="Roboto" w:eastAsia="Roboto" w:hAnsi="Roboto" w:cs="Roboto"/>
-                <w:i/>
-                <w:iCs/>
                 <w:color w:val="1D2125"/>
                 <w:sz w:val="24"/>
                 <w:szCs w:val="24"/>
@@ -1543,14 +1538,52 @@
             <w:r>
               <w:rPr>
                 <w:rFonts w:ascii="Roboto" w:eastAsia="Roboto" w:hAnsi="Roboto" w:cs="Roboto"/>
-                <w:i/>
-                <w:iCs/>
                 <w:color w:val="1D2125"/>
                 <w:sz w:val="24"/>
                 <w:szCs w:val="24"/>
                 <w:lang w:val="en-US"/>
               </w:rPr>
-              <w:t>List member contributions</w:t>
+              <w:t>Redid the Transportation page to access your saved appointments and allow them to be selected from there, allowing you to book a ride.</w:t>
+            </w:r>
+            <w:r>
+              <w:rPr>
+                <w:rFonts w:ascii="Roboto" w:eastAsia="Roboto" w:hAnsi="Roboto" w:cs="Roboto"/>
+                <w:color w:val="1D2125"/>
+                <w:sz w:val="24"/>
+                <w:szCs w:val="24"/>
+                <w:lang w:val="en-US"/>
+              </w:rPr>
+              <w:t xml:space="preserve"> </w:t>
+            </w:r>
+            <w:r>
+              <w:rPr>
+                <w:rFonts w:ascii="Roboto" w:eastAsia="Roboto" w:hAnsi="Roboto" w:cs="Roboto"/>
+                <w:color w:val="1D2125"/>
+                <w:sz w:val="24"/>
+                <w:szCs w:val="24"/>
+                <w:lang w:val="en-US"/>
+              </w:rPr>
+              <w:t>Resized and spaced-out social icons for better visibility</w:t>
+            </w:r>
+            <w:r>
+              <w:rPr>
+                <w:rFonts w:ascii="Roboto" w:eastAsia="Roboto" w:hAnsi="Roboto" w:cs="Roboto"/>
+                <w:color w:val="1D2125"/>
+                <w:sz w:val="24"/>
+                <w:szCs w:val="24"/>
+                <w:lang w:val="en-US"/>
+              </w:rPr>
+              <w:t xml:space="preserve"> and a</w:t>
+            </w:r>
+            <w:r>
+              <w:rPr>
+                <w:rFonts w:ascii="Roboto" w:eastAsia="Roboto" w:hAnsi="Roboto" w:cs="Roboto"/>
+                <w:color w:val="1D2125"/>
+                <w:sz w:val="24"/>
+                <w:szCs w:val="24"/>
+                <w:lang w:val="en-US"/>
+              </w:rPr>
+              <w:t>dded a consistent footer across all web pages</w:t>
             </w:r>
           </w:p>
         </w:tc>
@@ -1640,7 +1673,6 @@
                 <w:lang w:val="en-US"/>
               </w:rPr>
             </w:pPr>
-            <w:proofErr w:type="spellStart"/>
             <w:r>
               <w:rPr>
                 <w:rFonts w:ascii="Roboto" w:eastAsia="Roboto" w:hAnsi="Roboto" w:cs="Roboto"/>
@@ -1651,35 +1683,8 @@
                 <w:szCs w:val="24"/>
                 <w:lang w:val="en-US"/>
               </w:rPr>
-              <w:t>Dayne</w:t>
-            </w:r>
-            <w:proofErr w:type="spellEnd"/>
-            <w:r>
-              <w:rPr>
-                <w:rFonts w:ascii="Roboto" w:eastAsia="Roboto" w:hAnsi="Roboto" w:cs="Roboto"/>
-                <w:i/>
-                <w:iCs/>
-                <w:color w:val="1D2125"/>
-                <w:sz w:val="24"/>
-                <w:szCs w:val="24"/>
-                <w:lang w:val="en-US"/>
-              </w:rPr>
-              <w:t xml:space="preserve"> </w:t>
-            </w:r>
-            <w:proofErr w:type="spellStart"/>
-            <w:r>
-              <w:rPr>
-                <w:rFonts w:ascii="Roboto" w:eastAsia="Roboto" w:hAnsi="Roboto" w:cs="Roboto"/>
-                <w:i/>
-                <w:iCs/>
-                <w:color w:val="1D2125"/>
-                <w:sz w:val="24"/>
-                <w:szCs w:val="24"/>
-                <w:lang w:val="en-US"/>
-              </w:rPr>
-              <w:t>Tescum</w:t>
-            </w:r>
-            <w:proofErr w:type="spellEnd"/>
+              <w:t>Dayne Tescum</w:t>
+            </w:r>
           </w:p>
         </w:tc>
         <w:tc>
@@ -1709,57 +1714,6 @@
                 <w:lang w:val="en-US"/>
               </w:rPr>
               <w:t>List member contributions</w:t>
-            </w:r>
-          </w:p>
-        </w:tc>
-        <w:bookmarkStart w:id="0" w:name="_GoBack"/>
-        <w:bookmarkEnd w:id="0"/>
-      </w:tr>
-      <w:tr>
-        <w:trPr>
-          <w:trHeight w:val="300"/>
-        </w:trPr>
-        <w:tc>
-          <w:tcPr>
-            <w:tcW w:w="9005" w:type="dxa"/>
-            <w:gridSpan w:val="2"/>
-          </w:tcPr>
-          <w:p>
-            <w:pPr>
-              <w:jc w:val="center"/>
-              <w:rPr>
-                <w:rFonts w:ascii="Roboto" w:eastAsia="Roboto" w:hAnsi="Roboto" w:cs="Roboto"/>
-                <w:b/>
-                <w:bCs/>
-                <w:color w:val="1D2125"/>
-                <w:sz w:val="24"/>
-                <w:szCs w:val="24"/>
-                <w:lang w:val="en-US"/>
-              </w:rPr>
-            </w:pPr>
-            <w:r>
-              <w:rPr>
-                <w:rFonts w:ascii="Roboto" w:eastAsia="Roboto" w:hAnsi="Roboto" w:cs="Roboto"/>
-                <w:b/>
-                <w:bCs/>
-                <w:color w:val="1D2125"/>
-                <w:sz w:val="24"/>
-                <w:szCs w:val="24"/>
-                <w:lang w:val="en-US"/>
-              </w:rPr>
-              <w:t xml:space="preserve">Final </w:t>
-            </w:r>
-            <w:r>
-              <w:rPr>
-                <w:rFonts w:ascii="Roboto" w:eastAsia="Roboto" w:hAnsi="Roboto" w:cs="Roboto"/>
-                <w:b/>
-                <w:bCs/>
-                <w:color w:val="1D2125"/>
-                <w:sz w:val="24"/>
-                <w:szCs w:val="24"/>
-                <w:lang w:val="en-US"/>
-              </w:rPr>
-              <w:t>website screenshots</w:t>
             </w:r>
           </w:p>
         </w:tc>
@@ -1775,6 +1729,55 @@
           </w:tcPr>
           <w:p>
             <w:pPr>
+              <w:jc w:val="center"/>
+              <w:rPr>
+                <w:rFonts w:ascii="Roboto" w:eastAsia="Roboto" w:hAnsi="Roboto" w:cs="Roboto"/>
+                <w:b/>
+                <w:bCs/>
+                <w:color w:val="1D2125"/>
+                <w:sz w:val="24"/>
+                <w:szCs w:val="24"/>
+                <w:lang w:val="en-US"/>
+              </w:rPr>
+            </w:pPr>
+            <w:r>
+              <w:rPr>
+                <w:rFonts w:ascii="Roboto" w:eastAsia="Roboto" w:hAnsi="Roboto" w:cs="Roboto"/>
+                <w:b/>
+                <w:bCs/>
+                <w:color w:val="1D2125"/>
+                <w:sz w:val="24"/>
+                <w:szCs w:val="24"/>
+                <w:lang w:val="en-US"/>
+              </w:rPr>
+              <w:t xml:space="preserve">Final </w:t>
+            </w:r>
+            <w:r>
+              <w:rPr>
+                <w:rFonts w:ascii="Roboto" w:eastAsia="Roboto" w:hAnsi="Roboto" w:cs="Roboto"/>
+                <w:b/>
+                <w:bCs/>
+                <w:color w:val="1D2125"/>
+                <w:sz w:val="24"/>
+                <w:szCs w:val="24"/>
+                <w:lang w:val="en-US"/>
+              </w:rPr>
+              <w:t>website screenshots</w:t>
+            </w:r>
+          </w:p>
+        </w:tc>
+      </w:tr>
+      <w:tr>
+        <w:trPr>
+          <w:trHeight w:val="300"/>
+        </w:trPr>
+        <w:tc>
+          <w:tcPr>
+            <w:tcW w:w="9005" w:type="dxa"/>
+            <w:gridSpan w:val="2"/>
+          </w:tcPr>
+          <w:p>
+            <w:pPr>
               <w:rPr>
                 <w:rFonts w:ascii="Roboto" w:eastAsia="Roboto" w:hAnsi="Roboto" w:cs="Roboto"/>
                 <w:i/>
@@ -1803,6 +1806,7 @@
                 <w:noProof/>
                 <w:lang w:val="en-US" w:eastAsia="en-US"/>
               </w:rPr>
+              <w:lastRenderedPageBreak/>
               <w:drawing>
                 <wp:inline distT="0" distB="0" distL="0" distR="0" wp14:anchorId="7A27A1FB" wp14:editId="5D7E070E">
                   <wp:extent cx="5581015" cy="2753995"/>
@@ -1885,7 +1889,6 @@
                 <w:noProof/>
                 <w:lang w:val="en-US" w:eastAsia="en-US"/>
               </w:rPr>
-              <w:lastRenderedPageBreak/>
               <w:drawing>
                 <wp:inline distT="0" distB="0" distL="0" distR="0" wp14:anchorId="1E645375" wp14:editId="09E2763D">
                   <wp:extent cx="5581015" cy="2749550"/>
@@ -1927,6 +1930,7 @@
                 <w:noProof/>
                 <w:lang w:val="en-US" w:eastAsia="en-US"/>
               </w:rPr>
+              <w:lastRenderedPageBreak/>
               <w:drawing>
                 <wp:inline distT="0" distB="0" distL="0" distR="0" wp14:anchorId="1035BBEB" wp14:editId="7876E3F6">
                   <wp:extent cx="5581015" cy="2759710"/>
@@ -2009,7 +2013,6 @@
                 <w:noProof/>
                 <w:lang w:val="en-US" w:eastAsia="en-US"/>
               </w:rPr>
-              <w:lastRenderedPageBreak/>
               <w:drawing>
                 <wp:inline distT="0" distB="0" distL="0" distR="0" wp14:anchorId="1F2EE468" wp14:editId="64FD1DEE">
                   <wp:extent cx="5581015" cy="2781935"/>
@@ -2051,6 +2054,7 @@
                 <w:noProof/>
                 <w:lang w:val="en-US" w:eastAsia="en-US"/>
               </w:rPr>
+              <w:lastRenderedPageBreak/>
               <w:drawing>
                 <wp:inline distT="0" distB="0" distL="0" distR="0" wp14:anchorId="17C2EB34" wp14:editId="2BC5F040">
                   <wp:extent cx="5581015" cy="2749550"/>
@@ -2158,7 +2162,7 @@
 </file>
 
 <file path=word/numbering.xml><?xml version="1.0" encoding="utf-8"?>
-<w:numbering xmlns:wpc="http://schemas.microsoft.com/office/word/2010/wordprocessingCanvas" xmlns:mc="http://schemas.openxmlformats.org/markup-compatibility/2006" xmlns:o="urn:schemas-microsoft-com:office:office" xmlns:r="http://schemas.openxmlformats.org/officeDocument/2006/relationships" xmlns:m="http://schemas.openxmlformats.org/officeDocument/2006/math" xmlns:v="urn:schemas-microsoft-com:vml" xmlns:wp14="http://schemas.microsoft.com/office/word/2010/wordprocessingDrawing" xmlns:wp="http://schemas.openxmlformats.org/drawingml/2006/wordprocessingDrawing" xmlns:w10="urn:schemas-microsoft-com:office:word" xmlns:w="http://schemas.openxmlformats.org/wordprocessingml/2006/main" xmlns:w14="http://schemas.microsoft.com/office/word/2010/wordml" xmlns:w15="http://schemas.microsoft.com/office/word/2012/wordml" xmlns:wpg="http://schemas.microsoft.com/office/word/2010/wordprocessingGroup" xmlns:wpi="http://schemas.microsoft.com/office/word/2010/wordprocessingInk" xmlns:wne="http://schemas.microsoft.com/office/word/2006/wordml" xmlns:wps="http://schemas.microsoft.com/office/word/2010/wordprocessingShape" mc:Ignorable="w14 w15 wp14">
+<w:numbering xmlns:wpc="http://schemas.microsoft.com/office/word/2010/wordprocessingCanvas" xmlns:cx="http://schemas.microsoft.com/office/drawing/2014/chartex" xmlns:cx1="http://schemas.microsoft.com/office/drawing/2015/9/8/chartex" xmlns:cx2="http://schemas.microsoft.com/office/drawing/2015/10/21/chartex" xmlns:cx3="http://schemas.microsoft.com/office/drawing/2016/5/9/chartex" xmlns:cx4="http://schemas.microsoft.com/office/drawing/2016/5/10/chartex" xmlns:cx5="http://schemas.microsoft.com/office/drawing/2016/5/11/chartex" xmlns:cx6="http://schemas.microsoft.com/office/drawing/2016/5/12/chartex" xmlns:cx7="http://schemas.microsoft.com/office/drawing/2016/5/13/chartex" xmlns:cx8="http://schemas.microsoft.com/office/drawing/2016/5/14/chartex" xmlns:mc="http://schemas.openxmlformats.org/markup-compatibility/2006" xmlns:aink="http://schemas.microsoft.com/office/drawing/2016/ink" xmlns:am3d="http://schemas.microsoft.com/office/drawing/2017/model3d" xmlns:o="urn:schemas-microsoft-com:office:office" xmlns:oel="http://schemas.microsoft.com/office/2019/extlst" xmlns:r="http://schemas.openxmlformats.org/officeDocument/2006/relationships" xmlns:m="http://schemas.openxmlformats.org/officeDocument/2006/math" xmlns:v="urn:schemas-microsoft-com:vml" xmlns:wp14="http://schemas.microsoft.com/office/word/2010/wordprocessingDrawing" xmlns:wp="http://schemas.openxmlformats.org/drawingml/2006/wordprocessingDrawing" xmlns:w10="urn:schemas-microsoft-com:office:word" xmlns:w="http://schemas.openxmlformats.org/wordprocessingml/2006/main" xmlns:w14="http://schemas.microsoft.com/office/word/2010/wordml" xmlns:w15="http://schemas.microsoft.com/office/word/2012/wordml" xmlns:w16cex="http://schemas.microsoft.com/office/word/2018/wordml/cex" xmlns:w16cid="http://schemas.microsoft.com/office/word/2016/wordml/cid" xmlns:w16="http://schemas.microsoft.com/office/word/2018/wordml" xmlns:w16du="http://schemas.microsoft.com/office/word/2023/wordml/word16du" xmlns:w16sdtdh="http://schemas.microsoft.com/office/word/2020/wordml/sdtdatahash" xmlns:w16sdtfl="http://schemas.microsoft.com/office/word/2024/wordml/sdtformatlock" xmlns:w16se="http://schemas.microsoft.com/office/word/2015/wordml/symex" xmlns:wpg="http://schemas.microsoft.com/office/word/2010/wordprocessingGroup" xmlns:wpi="http://schemas.microsoft.com/office/word/2010/wordprocessingInk" xmlns:wne="http://schemas.microsoft.com/office/word/2006/wordml" xmlns:wps="http://schemas.microsoft.com/office/word/2010/wordprocessingShape" mc:Ignorable="w14 w15 w16se w16cid w16 w16cex w16sdtdh w16sdtfl w16du wp14">
   <w:abstractNum w:abstractNumId="0" w15:restartNumberingAfterBreak="0">
     <w:nsid w:val="07573F9B"/>
     <w:multiLevelType w:val="multilevel"/>
@@ -2786,6 +2790,92 @@
     </w:lvl>
   </w:abstractNum>
   <w:abstractNum w:abstractNumId="6" w15:restartNumberingAfterBreak="0">
+    <w:nsid w:val="339D3E69"/>
+    <w:multiLevelType w:val="hybridMultilevel"/>
+    <w:tmpl w:val="EF4CD372"/>
+    <w:lvl w:ilvl="0" w:tplc="0409000F">
+      <w:start w:val="1"/>
+      <w:numFmt w:val="decimal"/>
+      <w:lvlText w:val="%1."/>
+      <w:lvlJc w:val="left"/>
+      <w:pPr>
+        <w:ind w:left="720" w:hanging="360"/>
+      </w:pPr>
+    </w:lvl>
+    <w:lvl w:ilvl="1" w:tplc="04090019" w:tentative="1">
+      <w:start w:val="1"/>
+      <w:numFmt w:val="lowerLetter"/>
+      <w:lvlText w:val="%2."/>
+      <w:lvlJc w:val="left"/>
+      <w:pPr>
+        <w:ind w:left="1440" w:hanging="360"/>
+      </w:pPr>
+    </w:lvl>
+    <w:lvl w:ilvl="2" w:tplc="0409001B" w:tentative="1">
+      <w:start w:val="1"/>
+      <w:numFmt w:val="lowerRoman"/>
+      <w:lvlText w:val="%3."/>
+      <w:lvlJc w:val="right"/>
+      <w:pPr>
+        <w:ind w:left="2160" w:hanging="180"/>
+      </w:pPr>
+    </w:lvl>
+    <w:lvl w:ilvl="3" w:tplc="0409000F" w:tentative="1">
+      <w:start w:val="1"/>
+      <w:numFmt w:val="decimal"/>
+      <w:lvlText w:val="%4."/>
+      <w:lvlJc w:val="left"/>
+      <w:pPr>
+        <w:ind w:left="2880" w:hanging="360"/>
+      </w:pPr>
+    </w:lvl>
+    <w:lvl w:ilvl="4" w:tplc="04090019" w:tentative="1">
+      <w:start w:val="1"/>
+      <w:numFmt w:val="lowerLetter"/>
+      <w:lvlText w:val="%5."/>
+      <w:lvlJc w:val="left"/>
+      <w:pPr>
+        <w:ind w:left="3600" w:hanging="360"/>
+      </w:pPr>
+    </w:lvl>
+    <w:lvl w:ilvl="5" w:tplc="0409001B" w:tentative="1">
+      <w:start w:val="1"/>
+      <w:numFmt w:val="lowerRoman"/>
+      <w:lvlText w:val="%6."/>
+      <w:lvlJc w:val="right"/>
+      <w:pPr>
+        <w:ind w:left="4320" w:hanging="180"/>
+      </w:pPr>
+    </w:lvl>
+    <w:lvl w:ilvl="6" w:tplc="0409000F" w:tentative="1">
+      <w:start w:val="1"/>
+      <w:numFmt w:val="decimal"/>
+      <w:lvlText w:val="%7."/>
+      <w:lvlJc w:val="left"/>
+      <w:pPr>
+        <w:ind w:left="5040" w:hanging="360"/>
+      </w:pPr>
+    </w:lvl>
+    <w:lvl w:ilvl="7" w:tplc="04090019" w:tentative="1">
+      <w:start w:val="1"/>
+      <w:numFmt w:val="lowerLetter"/>
+      <w:lvlText w:val="%8."/>
+      <w:lvlJc w:val="left"/>
+      <w:pPr>
+        <w:ind w:left="5760" w:hanging="360"/>
+      </w:pPr>
+    </w:lvl>
+    <w:lvl w:ilvl="8" w:tplc="0409001B" w:tentative="1">
+      <w:start w:val="1"/>
+      <w:numFmt w:val="lowerRoman"/>
+      <w:lvlText w:val="%9."/>
+      <w:lvlJc w:val="right"/>
+      <w:pPr>
+        <w:ind w:left="6480" w:hanging="180"/>
+      </w:pPr>
+    </w:lvl>
+  </w:abstractNum>
+  <w:abstractNum w:abstractNumId="7" w15:restartNumberingAfterBreak="0">
     <w:nsid w:val="46B88349"/>
     <w:multiLevelType w:val="hybridMultilevel"/>
     <w:tmpl w:val="FFFFFFFF"/>
@@ -2871,7 +2961,7 @@
       </w:pPr>
     </w:lvl>
   </w:abstractNum>
-  <w:abstractNum w:abstractNumId="7" w15:restartNumberingAfterBreak="0">
+  <w:abstractNum w:abstractNumId="8" w15:restartNumberingAfterBreak="0">
     <w:nsid w:val="5012165B"/>
     <w:multiLevelType w:val="hybridMultilevel"/>
     <w:tmpl w:val="B9D6EDD2"/>
@@ -2957,7 +3047,7 @@
       </w:pPr>
     </w:lvl>
   </w:abstractNum>
-  <w:abstractNum w:abstractNumId="8" w15:restartNumberingAfterBreak="0">
+  <w:abstractNum w:abstractNumId="9" w15:restartNumberingAfterBreak="0">
     <w:nsid w:val="57B25464"/>
     <w:multiLevelType w:val="hybridMultilevel"/>
     <w:tmpl w:val="FFFFFFFF"/>
@@ -3043,7 +3133,7 @@
       </w:pPr>
     </w:lvl>
   </w:abstractNum>
-  <w:abstractNum w:abstractNumId="9" w15:restartNumberingAfterBreak="0">
+  <w:abstractNum w:abstractNumId="10" w15:restartNumberingAfterBreak="0">
     <w:nsid w:val="5BD951F2"/>
     <w:multiLevelType w:val="hybridMultilevel"/>
     <w:tmpl w:val="FFFFFFFF"/>
@@ -3129,7 +3219,7 @@
       </w:pPr>
     </w:lvl>
   </w:abstractNum>
-  <w:abstractNum w:abstractNumId="10" w15:restartNumberingAfterBreak="0">
+  <w:abstractNum w:abstractNumId="11" w15:restartNumberingAfterBreak="0">
     <w:nsid w:val="5CF90773"/>
     <w:multiLevelType w:val="multilevel"/>
     <w:tmpl w:val="FFFFFFFF"/>
@@ -3242,7 +3332,7 @@
       </w:rPr>
     </w:lvl>
   </w:abstractNum>
-  <w:abstractNum w:abstractNumId="11" w15:restartNumberingAfterBreak="0">
+  <w:abstractNum w:abstractNumId="12" w15:restartNumberingAfterBreak="0">
     <w:nsid w:val="70FD5B51"/>
     <w:multiLevelType w:val="multilevel"/>
     <w:tmpl w:val="FFFFFFFF"/>
@@ -3355,7 +3445,7 @@
       </w:rPr>
     </w:lvl>
   </w:abstractNum>
-  <w:abstractNum w:abstractNumId="12" w15:restartNumberingAfterBreak="0">
+  <w:abstractNum w:abstractNumId="13" w15:restartNumberingAfterBreak="0">
     <w:nsid w:val="714D92F8"/>
     <w:multiLevelType w:val="hybridMultilevel"/>
     <w:tmpl w:val="DA743EFC"/>
@@ -3468,7 +3558,7 @@
       </w:rPr>
     </w:lvl>
   </w:abstractNum>
-  <w:abstractNum w:abstractNumId="13" w15:restartNumberingAfterBreak="0">
+  <w:abstractNum w:abstractNumId="14" w15:restartNumberingAfterBreak="0">
     <w:nsid w:val="77F253E1"/>
     <w:multiLevelType w:val="multilevel"/>
     <w:tmpl w:val="FFFFFFFF"/>
@@ -3581,53 +3671,56 @@
       </w:rPr>
     </w:lvl>
   </w:abstractNum>
-  <w:num w:numId="1">
+  <w:num w:numId="1" w16cid:durableId="667749754">
+    <w:abstractNumId w:val="13"/>
+  </w:num>
+  <w:num w:numId="2" w16cid:durableId="492987273">
+    <w:abstractNumId w:val="7"/>
+  </w:num>
+  <w:num w:numId="3" w16cid:durableId="1856574319">
+    <w:abstractNumId w:val="5"/>
+  </w:num>
+  <w:num w:numId="4" w16cid:durableId="1723018450">
+    <w:abstractNumId w:val="9"/>
+  </w:num>
+  <w:num w:numId="5" w16cid:durableId="532348938">
+    <w:abstractNumId w:val="4"/>
+  </w:num>
+  <w:num w:numId="6" w16cid:durableId="2124691987">
+    <w:abstractNumId w:val="10"/>
+  </w:num>
+  <w:num w:numId="7" w16cid:durableId="1861385371">
+    <w:abstractNumId w:val="2"/>
+  </w:num>
+  <w:num w:numId="8" w16cid:durableId="695084144">
+    <w:abstractNumId w:val="11"/>
+  </w:num>
+  <w:num w:numId="9" w16cid:durableId="602104923">
+    <w:abstractNumId w:val="14"/>
+  </w:num>
+  <w:num w:numId="10" w16cid:durableId="2134708599">
     <w:abstractNumId w:val="12"/>
   </w:num>
-  <w:num w:numId="2">
-    <w:abstractNumId w:val="6"/>
+  <w:num w:numId="11" w16cid:durableId="1156415473">
+    <w:abstractNumId w:val="3"/>
   </w:num>
-  <w:num w:numId="3">
-    <w:abstractNumId w:val="5"/>
+  <w:num w:numId="12" w16cid:durableId="986203931">
+    <w:abstractNumId w:val="0"/>
   </w:num>
-  <w:num w:numId="4">
+  <w:num w:numId="13" w16cid:durableId="912663362">
     <w:abstractNumId w:val="8"/>
   </w:num>
-  <w:num w:numId="5">
-    <w:abstractNumId w:val="4"/>
+  <w:num w:numId="14" w16cid:durableId="427314297">
+    <w:abstractNumId w:val="1"/>
   </w:num>
-  <w:num w:numId="6">
-    <w:abstractNumId w:val="9"/>
-  </w:num>
-  <w:num w:numId="7">
-    <w:abstractNumId w:val="2"/>
-  </w:num>
-  <w:num w:numId="8">
-    <w:abstractNumId w:val="10"/>
-  </w:num>
-  <w:num w:numId="9">
-    <w:abstractNumId w:val="13"/>
-  </w:num>
-  <w:num w:numId="10">
-    <w:abstractNumId w:val="11"/>
-  </w:num>
-  <w:num w:numId="11">
-    <w:abstractNumId w:val="3"/>
-  </w:num>
-  <w:num w:numId="12">
-    <w:abstractNumId w:val="0"/>
-  </w:num>
-  <w:num w:numId="13">
-    <w:abstractNumId w:val="7"/>
-  </w:num>
-  <w:num w:numId="14">
-    <w:abstractNumId w:val="1"/>
+  <w:num w:numId="15" w16cid:durableId="572737902">
+    <w:abstractNumId w:val="6"/>
   </w:num>
 </w:numbering>
 </file>
 
 <file path=word/styles.xml><?xml version="1.0" encoding="utf-8"?>
-<w:styles xmlns:mc="http://schemas.openxmlformats.org/markup-compatibility/2006" xmlns:r="http://schemas.openxmlformats.org/officeDocument/2006/relationships" xmlns:w="http://schemas.openxmlformats.org/wordprocessingml/2006/main" xmlns:w14="http://schemas.microsoft.com/office/word/2010/wordml" xmlns:w15="http://schemas.microsoft.com/office/word/2012/wordml" mc:Ignorable="w14 w15">
+<w:styles xmlns:mc="http://schemas.openxmlformats.org/markup-compatibility/2006" xmlns:r="http://schemas.openxmlformats.org/officeDocument/2006/relationships" xmlns:w="http://schemas.openxmlformats.org/wordprocessingml/2006/main" xmlns:w14="http://schemas.microsoft.com/office/word/2010/wordml" xmlns:w15="http://schemas.microsoft.com/office/word/2012/wordml" xmlns:w16cex="http://schemas.microsoft.com/office/word/2018/wordml/cex" xmlns:w16cid="http://schemas.microsoft.com/office/word/2016/wordml/cid" xmlns:w16="http://schemas.microsoft.com/office/word/2018/wordml" xmlns:w16du="http://schemas.microsoft.com/office/word/2023/wordml/word16du" xmlns:w16sdtdh="http://schemas.microsoft.com/office/word/2020/wordml/sdtdatahash" xmlns:w16sdtfl="http://schemas.microsoft.com/office/word/2024/wordml/sdtformatlock" xmlns:w16se="http://schemas.microsoft.com/office/word/2015/wordml/symex" mc:Ignorable="w14 w15 w16se w16cid w16 w16cex w16sdtdh w16sdtfl w16du">
   <w:docDefaults>
     <w:rPrDefault>
       <w:rPr>
@@ -3643,7 +3736,7 @@
       </w:pPr>
     </w:pPrDefault>
   </w:docDefaults>
-  <w:latentStyles w:defLockedState="0" w:defUIPriority="99" w:defSemiHidden="0" w:defUnhideWhenUsed="0" w:defQFormat="0" w:count="371">
+  <w:latentStyles w:defLockedState="0" w:defUIPriority="99" w:defSemiHidden="0" w:defUnhideWhenUsed="0" w:defQFormat="0" w:count="376">
     <w:lsdException w:name="Normal" w:uiPriority="0" w:qFormat="1"/>
     <w:lsdException w:name="heading 1" w:uiPriority="9" w:qFormat="1"/>
     <w:lsdException w:name="heading 2" w:semiHidden="1" w:uiPriority="9" w:unhideWhenUsed="1" w:qFormat="1"/>
@@ -4015,6 +4108,11 @@
     <w:lsdException w:name="List Table 5 Dark Accent 6" w:uiPriority="50"/>
     <w:lsdException w:name="List Table 6 Colorful Accent 6" w:uiPriority="51"/>
     <w:lsdException w:name="List Table 7 Colorful Accent 6" w:uiPriority="52"/>
+    <w:lsdException w:name="Mention" w:semiHidden="1" w:unhideWhenUsed="1"/>
+    <w:lsdException w:name="Smart Hyperlink" w:semiHidden="1" w:unhideWhenUsed="1"/>
+    <w:lsdException w:name="Hashtag" w:semiHidden="1" w:unhideWhenUsed="1"/>
+    <w:lsdException w:name="Unresolved Mention" w:semiHidden="1" w:unhideWhenUsed="1"/>
+    <w:lsdException w:name="Smart Link" w:semiHidden="1" w:unhideWhenUsed="1"/>
   </w:latentStyles>
   <w:style w:type="paragraph" w:default="1" w:styleId="Normal">
     <w:name w:val="Normal"/>
@@ -4233,8 +4331,8 @@
       </w:tblBorders>
     </w:tblPr>
   </w:style>
-  <w:style w:type="character" w:customStyle="1" w:styleId="UnresolvedMention">
-    <w:name w:val="Unresolved Mention"/>
+  <w:style w:type="character" w:customStyle="1" w:styleId="UnresolvedMention1">
+    <w:name w:val="Unresolved Mention1"/>
     <w:basedOn w:val="DefaultParagraphFont"/>
     <w:uiPriority w:val="99"/>
     <w:semiHidden/>

</xml_diff>